<commit_message>
Hoàn thành chức năng tìm kiếm và lọc cho user
</commit_message>
<xml_diff>
--- a/Lộ trình.docx
+++ b/Lộ trình.docx
@@ -3435,6 +3435,174 @@
         </w:rPr>
         <w:t xml:space="preserve"> (Quan trọng)</w:t>
       </w:r>
+    </w:p>
+    <w:p>
+      <w:pPr>
+        <w:rPr>
+          <w:rFonts w:ascii="Times New Roman" w:hAnsi="Times New Roman" w:cs="Times New Roman"/>
+          <w:lang w:val="en-US"/>
+        </w:rPr>
+      </w:pPr>
+    </w:p>
+    <w:p>
+      <w:pPr>
+        <w:rPr>
+          <w:rFonts w:ascii="Times New Roman" w:hAnsi="Times New Roman" w:cs="Times New Roman"/>
+          <w:lang w:val="en-US"/>
+        </w:rPr>
+      </w:pPr>
+    </w:p>
+    <w:p>
+      <w:pPr>
+        <w:pStyle w:val="ListParagraph"/>
+        <w:numPr>
+          <w:ilvl w:val="0"/>
+          <w:numId w:val="16"/>
+        </w:numPr>
+        <w:rPr>
+          <w:rFonts w:ascii="Times New Roman" w:hAnsi="Times New Roman" w:cs="Times New Roman"/>
+          <w:color w:val="EE0000"/>
+          <w:lang w:val="en-US"/>
+        </w:rPr>
+      </w:pPr>
+      <w:r>
+        <w:rPr>
+          <w:rFonts w:ascii="Times New Roman" w:hAnsi="Times New Roman" w:cs="Times New Roman"/>
+          <w:color w:val="EE0000"/>
+          <w:lang w:val="en-US"/>
+        </w:rPr>
+        <w:t>Tìm kiếm theo tên hr gom các bài đăng mà hr đã đăng</w:t>
+      </w:r>
+    </w:p>
+    <w:p>
+      <w:pPr>
+        <w:pStyle w:val="ListParagraph"/>
+        <w:numPr>
+          <w:ilvl w:val="0"/>
+          <w:numId w:val="16"/>
+        </w:numPr>
+        <w:rPr>
+          <w:rFonts w:ascii="Times New Roman" w:hAnsi="Times New Roman" w:cs="Times New Roman"/>
+          <w:color w:val="EE0000"/>
+          <w:lang w:val="en-US"/>
+        </w:rPr>
+      </w:pPr>
+      <w:r>
+        <w:rPr>
+          <w:rFonts w:ascii="Times New Roman" w:hAnsi="Times New Roman" w:cs="Times New Roman"/>
+          <w:color w:val="EE0000"/>
+          <w:lang w:val="en-US"/>
+        </w:rPr>
+        <w:t>Lọc và tìm kiếm theo dto</w:t>
+      </w:r>
+    </w:p>
+    <w:p>
+      <w:pPr>
+        <w:pStyle w:val="ListParagraph"/>
+        <w:numPr>
+          <w:ilvl w:val="0"/>
+          <w:numId w:val="16"/>
+        </w:numPr>
+        <w:rPr>
+          <w:rFonts w:ascii="Times New Roman" w:hAnsi="Times New Roman" w:cs="Times New Roman"/>
+          <w:lang w:val="en-US"/>
+        </w:rPr>
+      </w:pPr>
+      <w:r>
+        <w:rPr>
+          <w:rFonts w:ascii="Times New Roman" w:hAnsi="Times New Roman" w:cs="Times New Roman"/>
+          <w:lang w:val="en-US"/>
+        </w:rPr>
+        <w:t>Theo dõi hr mỗi lần đăng bài sẽ có thông báo hr đăng bài cho những người theo dõi</w:t>
+      </w:r>
+    </w:p>
+    <w:p>
+      <w:pPr>
+        <w:pStyle w:val="ListParagraph"/>
+        <w:numPr>
+          <w:ilvl w:val="0"/>
+          <w:numId w:val="16"/>
+        </w:numPr>
+        <w:rPr>
+          <w:rFonts w:ascii="Times New Roman" w:hAnsi="Times New Roman" w:cs="Times New Roman"/>
+          <w:lang w:val="en-US"/>
+        </w:rPr>
+      </w:pPr>
+      <w:r>
+        <w:rPr>
+          <w:rFonts w:ascii="Times New Roman" w:hAnsi="Times New Roman" w:cs="Times New Roman"/>
+          <w:lang w:val="en-US"/>
+        </w:rPr>
+        <w:t>Đánh giá</w:t>
+      </w:r>
+    </w:p>
+    <w:p>
+      <w:pPr>
+        <w:pStyle w:val="ListParagraph"/>
+        <w:numPr>
+          <w:ilvl w:val="0"/>
+          <w:numId w:val="16"/>
+        </w:numPr>
+        <w:rPr>
+          <w:rFonts w:ascii="Times New Roman" w:hAnsi="Times New Roman" w:cs="Times New Roman"/>
+          <w:lang w:val="en-US"/>
+        </w:rPr>
+      </w:pPr>
+      <w:r>
+        <w:rPr>
+          <w:rFonts w:ascii="Times New Roman" w:hAnsi="Times New Roman" w:cs="Times New Roman"/>
+          <w:lang w:val="en-US"/>
+        </w:rPr>
+        <w:t>Chat giữa hr và user</w:t>
+      </w:r>
+    </w:p>
+    <w:p>
+      <w:pPr>
+        <w:pStyle w:val="ListParagraph"/>
+        <w:numPr>
+          <w:ilvl w:val="0"/>
+          <w:numId w:val="16"/>
+        </w:numPr>
+        <w:rPr>
+          <w:rFonts w:ascii="Times New Roman" w:hAnsi="Times New Roman" w:cs="Times New Roman"/>
+          <w:lang w:val="en-US"/>
+        </w:rPr>
+      </w:pPr>
+      <w:r>
+        <w:rPr>
+          <w:rFonts w:ascii="Times New Roman" w:hAnsi="Times New Roman" w:cs="Times New Roman"/>
+          <w:lang w:val="en-US"/>
+        </w:rPr>
+        <w:t>Thống kê bên hr theo năm tháng tuần</w:t>
+      </w:r>
+    </w:p>
+    <w:p>
+      <w:pPr>
+        <w:pStyle w:val="ListParagraph"/>
+        <w:numPr>
+          <w:ilvl w:val="0"/>
+          <w:numId w:val="16"/>
+        </w:numPr>
+        <w:rPr>
+          <w:rFonts w:ascii="Times New Roman" w:hAnsi="Times New Roman" w:cs="Times New Roman"/>
+          <w:lang w:val="en-US"/>
+        </w:rPr>
+      </w:pPr>
+      <w:r>
+        <w:rPr>
+          <w:rFonts w:ascii="Times New Roman" w:hAnsi="Times New Roman" w:cs="Times New Roman"/>
+          <w:lang w:val="en-US"/>
+        </w:rPr>
+        <w:t>Thêm link site công ty</w:t>
+      </w:r>
+    </w:p>
+    <w:p>
+      <w:pPr>
+        <w:rPr>
+          <w:rFonts w:ascii="Times New Roman" w:hAnsi="Times New Roman" w:cs="Times New Roman"/>
+          <w:lang w:val="en-US"/>
+        </w:rPr>
+      </w:pPr>
     </w:p>
     <w:p>
       <w:pPr>
@@ -5487,6 +5655,118 @@
     </w:lvl>
   </w:abstractNum>
   <w:abstractNum w:abstractNumId="14" w15:restartNumberingAfterBreak="0">
+    <w:nsid w:val="7CE6545A"/>
+    <w:multiLevelType w:val="hybridMultilevel"/>
+    <w:tmpl w:val="542EF618"/>
+    <w:lvl w:ilvl="0" w:tplc="7DEA20EC">
+      <w:numFmt w:val="bullet"/>
+      <w:lvlText w:val="-"/>
+      <w:lvlJc w:val="left"/>
+      <w:pPr>
+        <w:ind w:left="720" w:hanging="360"/>
+      </w:pPr>
+      <w:rPr>
+        <w:rFonts w:ascii="Times New Roman" w:eastAsiaTheme="minorHAnsi" w:hAnsi="Times New Roman" w:cs="Times New Roman" w:hint="default"/>
+      </w:rPr>
+    </w:lvl>
+    <w:lvl w:ilvl="1" w:tplc="04090003" w:tentative="1">
+      <w:start w:val="1"/>
+      <w:numFmt w:val="bullet"/>
+      <w:lvlText w:val="o"/>
+      <w:lvlJc w:val="left"/>
+      <w:pPr>
+        <w:ind w:left="1440" w:hanging="360"/>
+      </w:pPr>
+      <w:rPr>
+        <w:rFonts w:ascii="Courier New" w:hAnsi="Courier New" w:cs="Courier New" w:hint="default"/>
+      </w:rPr>
+    </w:lvl>
+    <w:lvl w:ilvl="2" w:tplc="04090005" w:tentative="1">
+      <w:start w:val="1"/>
+      <w:numFmt w:val="bullet"/>
+      <w:lvlText w:val=""/>
+      <w:lvlJc w:val="left"/>
+      <w:pPr>
+        <w:ind w:left="2160" w:hanging="360"/>
+      </w:pPr>
+      <w:rPr>
+        <w:rFonts w:ascii="Wingdings" w:hAnsi="Wingdings" w:hint="default"/>
+      </w:rPr>
+    </w:lvl>
+    <w:lvl w:ilvl="3" w:tplc="04090001" w:tentative="1">
+      <w:start w:val="1"/>
+      <w:numFmt w:val="bullet"/>
+      <w:lvlText w:val=""/>
+      <w:lvlJc w:val="left"/>
+      <w:pPr>
+        <w:ind w:left="2880" w:hanging="360"/>
+      </w:pPr>
+      <w:rPr>
+        <w:rFonts w:ascii="Symbol" w:hAnsi="Symbol" w:hint="default"/>
+      </w:rPr>
+    </w:lvl>
+    <w:lvl w:ilvl="4" w:tplc="04090003" w:tentative="1">
+      <w:start w:val="1"/>
+      <w:numFmt w:val="bullet"/>
+      <w:lvlText w:val="o"/>
+      <w:lvlJc w:val="left"/>
+      <w:pPr>
+        <w:ind w:left="3600" w:hanging="360"/>
+      </w:pPr>
+      <w:rPr>
+        <w:rFonts w:ascii="Courier New" w:hAnsi="Courier New" w:cs="Courier New" w:hint="default"/>
+      </w:rPr>
+    </w:lvl>
+    <w:lvl w:ilvl="5" w:tplc="04090005" w:tentative="1">
+      <w:start w:val="1"/>
+      <w:numFmt w:val="bullet"/>
+      <w:lvlText w:val=""/>
+      <w:lvlJc w:val="left"/>
+      <w:pPr>
+        <w:ind w:left="4320" w:hanging="360"/>
+      </w:pPr>
+      <w:rPr>
+        <w:rFonts w:ascii="Wingdings" w:hAnsi="Wingdings" w:hint="default"/>
+      </w:rPr>
+    </w:lvl>
+    <w:lvl w:ilvl="6" w:tplc="04090001" w:tentative="1">
+      <w:start w:val="1"/>
+      <w:numFmt w:val="bullet"/>
+      <w:lvlText w:val=""/>
+      <w:lvlJc w:val="left"/>
+      <w:pPr>
+        <w:ind w:left="5040" w:hanging="360"/>
+      </w:pPr>
+      <w:rPr>
+        <w:rFonts w:ascii="Symbol" w:hAnsi="Symbol" w:hint="default"/>
+      </w:rPr>
+    </w:lvl>
+    <w:lvl w:ilvl="7" w:tplc="04090003" w:tentative="1">
+      <w:start w:val="1"/>
+      <w:numFmt w:val="bullet"/>
+      <w:lvlText w:val="o"/>
+      <w:lvlJc w:val="left"/>
+      <w:pPr>
+        <w:ind w:left="5760" w:hanging="360"/>
+      </w:pPr>
+      <w:rPr>
+        <w:rFonts w:ascii="Courier New" w:hAnsi="Courier New" w:cs="Courier New" w:hint="default"/>
+      </w:rPr>
+    </w:lvl>
+    <w:lvl w:ilvl="8" w:tplc="04090005" w:tentative="1">
+      <w:start w:val="1"/>
+      <w:numFmt w:val="bullet"/>
+      <w:lvlText w:val=""/>
+      <w:lvlJc w:val="left"/>
+      <w:pPr>
+        <w:ind w:left="6480" w:hanging="360"/>
+      </w:pPr>
+      <w:rPr>
+        <w:rFonts w:ascii="Wingdings" w:hAnsi="Wingdings" w:hint="default"/>
+      </w:rPr>
+    </w:lvl>
+  </w:abstractNum>
+  <w:abstractNum w:abstractNumId="15" w15:restartNumberingAfterBreak="0">
     <w:nsid w:val="7F8F6468"/>
     <w:multiLevelType w:val="multilevel"/>
     <w:tmpl w:val="73223B50"/>
@@ -5651,7 +5931,7 @@
     <w:abstractNumId w:val="3"/>
   </w:num>
   <w:num w:numId="6" w16cid:durableId="1569070917">
-    <w:abstractNumId w:val="14"/>
+    <w:abstractNumId w:val="15"/>
   </w:num>
   <w:num w:numId="7" w16cid:durableId="1048071830">
     <w:abstractNumId w:val="8"/>
@@ -5679,6 +5959,9 @@
   </w:num>
   <w:num w:numId="15" w16cid:durableId="182594471">
     <w:abstractNumId w:val="12"/>
+  </w:num>
+  <w:num w:numId="16" w16cid:durableId="1861505571">
+    <w:abstractNumId w:val="14"/>
   </w:num>
 </w:numbering>
 </file>

</xml_diff>